<commit_message>
Update EE464 Project Final Report Optimus Primary Winding.docx
</commit_message>
<xml_diff>
--- a/Reports/Final Report/EE464 Project Final Report Optimus Primary Winding.docx
+++ b/Reports/Final Report/EE464 Project Final Report Optimus Primary Winding.docx
@@ -296,7 +296,7 @@
           <w:sz w:val="32"/>
           <w:szCs w:val="32"/>
         </w:rPr>
-        <w:t>Barış Özgör</w:t>
+        <w:t xml:space="preserve">Barış </w:t>
       </w:r>
       <w:r>
         <w:rPr>
@@ -304,15 +304,7 @@
           <w:sz w:val="32"/>
           <w:szCs w:val="32"/>
         </w:rPr>
-        <w:t>g</w:t>
-      </w:r>
-      <w:r>
-        <w:rPr>
-          <w:rFonts w:ascii="Nunito" w:eastAsia="Nunito" w:hAnsi="Nunito" w:cs="Nunito"/>
-          <w:sz w:val="32"/>
-          <w:szCs w:val="32"/>
-        </w:rPr>
-        <w:t xml:space="preserve">en  </w:t>
+        <w:t xml:space="preserve">Özgörgen </w:t>
       </w:r>
       <w:r>
         <w:rPr>
@@ -396,8 +388,13 @@
         <w:t>Design………………………………………………………………</w:t>
       </w:r>
       <w:r>
-        <w:t>………………………………………………..</w:t>
-      </w:r>
+        <w:t>……………………………………………</w:t>
+      </w:r>
+      <w:proofErr w:type="gramStart"/>
+      <w:r>
+        <w:t>…..</w:t>
+      </w:r>
+      <w:proofErr w:type="gramEnd"/>
       <w:r>
         <w:t>………</w:t>
       </w:r>
@@ -475,11 +472,16 @@
         <w:t>Cable Selection</w:t>
       </w:r>
       <w:r>
-        <w:t>……………………………………………………………………………………………</w:t>
+        <w:t>…………………………………………………………………………………………</w:t>
+      </w:r>
+      <w:proofErr w:type="gramStart"/>
+      <w:r>
+        <w:t>…</w:t>
       </w:r>
       <w:r>
         <w:t>..</w:t>
       </w:r>
+      <w:proofErr w:type="gramEnd"/>
       <w:r>
         <w:t>……………</w:t>
       </w:r>
@@ -526,7 +528,15 @@
         <w:t>Core and Copper Loss</w:t>
       </w:r>
       <w:r>
-        <w:t>……………………………………………………………………………………………………..8</w:t>
+        <w:t>…………………………………………………………………………………………………</w:t>
+      </w:r>
+      <w:proofErr w:type="gramStart"/>
+      <w:r>
+        <w:t>…..</w:t>
+      </w:r>
+      <w:proofErr w:type="gramEnd"/>
+      <w:r>
+        <w:t>9</w:t>
       </w:r>
     </w:p>
     <w:p>
@@ -541,7 +551,15 @@
         <w:t>Production of the Transformer</w:t>
       </w:r>
       <w:r>
-        <w:t>………………………………………………………………………………………..9</w:t>
+        <w:t>……………………………………………………………………………………</w:t>
+      </w:r>
+      <w:proofErr w:type="gramStart"/>
+      <w:r>
+        <w:t>…..</w:t>
+      </w:r>
+      <w:proofErr w:type="gramEnd"/>
+      <w:r>
+        <w:t>10</w:t>
       </w:r>
     </w:p>
     <w:p>
@@ -555,8 +573,31 @@
       <w:r>
         <w:t>Design Decisions…………………………………………………………………………………………………………</w:t>
       </w:r>
-      <w:r>
-        <w:t>…10</w:t>
+      <w:proofErr w:type="gramStart"/>
+      <w:r>
+        <w:t>…</w:t>
+      </w:r>
+      <w:r>
+        <w:t>..</w:t>
+      </w:r>
+      <w:proofErr w:type="gramEnd"/>
+      <w:r>
+        <w:t>1</w:t>
+      </w:r>
+      <w:r>
+        <w:t>3</w:t>
+      </w:r>
+    </w:p>
+    <w:p>
+      <w:pPr>
+        <w:pStyle w:val="ListParagraph"/>
+        <w:numPr>
+          <w:ilvl w:val="1"/>
+          <w:numId w:val="11"/>
+        </w:numPr>
+      </w:pPr>
+      <w:r>
+        <w:t>PCB Design………………………………………………………………………………………………………………………16</w:t>
       </w:r>
     </w:p>
     <w:p>
@@ -568,10 +609,19 @@
         </w:numPr>
       </w:pPr>
       <w:r>
-        <w:t>Simulation Results</w:t>
-      </w:r>
-      <w:r>
-        <w:t>…………………………………………………………………………………………………………13</w:t>
+        <w:t>Practical Results</w:t>
+      </w:r>
+      <w:r>
+        <w:t>…………………………………………………………………………………………………………</w:t>
+      </w:r>
+      <w:r>
+        <w:t>……</w:t>
+      </w:r>
+      <w:r>
+        <w:t>1</w:t>
+      </w:r>
+      <w:r>
+        <w:t>8</w:t>
       </w:r>
     </w:p>
     <w:p>
@@ -586,7 +636,10 @@
         <w:t>Component Selection</w:t>
       </w:r>
       <w:r>
-        <w:t>……………………………………………………………………………………………………17</w:t>
+        <w:t>……………………………………………………………………………………………………</w:t>
+      </w:r>
+      <w:r>
+        <w:t>…23</w:t>
       </w:r>
     </w:p>
     <w:p>
@@ -603,7 +656,10 @@
         </w:numPr>
       </w:pPr>
       <w:r>
-        <w:t>Further Discussion &amp; Analysis……………………………………………………………………………………….18</w:t>
+        <w:t>Further Discussion &amp; Analysis………………………………………………………………………………………</w:t>
+      </w:r>
+      <w:r>
+        <w:t>….23</w:t>
       </w:r>
     </w:p>
     <w:p>
@@ -623,7 +679,10 @@
         <w:t>Conclusion…………………………………………………………………………………………………………………</w:t>
       </w:r>
       <w:r>
-        <w:t>….18</w:t>
+        <w:t>…</w:t>
+      </w:r>
+      <w:r>
+        <w:t>…24</w:t>
       </w:r>
     </w:p>
     <w:p>
@@ -642,33 +701,18 @@
         <w:t xml:space="preserve"> </w:t>
       </w:r>
       <w:r>
-        <w:t>………………………………………………………………………………………………………..…………18</w:t>
-      </w:r>
-    </w:p>
-    <w:p>
-      <w:pPr>
-        <w:rPr>
-          <w:color w:val="4472C4" w:themeColor="accent1"/>
-        </w:rPr>
-      </w:pPr>
-      <w:r>
-        <w:rPr>
-          <w:color w:val="4472C4" w:themeColor="accent1"/>
-        </w:rPr>
-        <w:t>PARTLARIN İSİMLERİ DEĞİŞTİRİLECEK NUMARALARI VE SAYFA NUMARALARI DEĞİŞECEK</w:t>
-      </w:r>
-    </w:p>
-    <w:p>
-      <w:pPr>
-        <w:rPr>
-          <w:color w:val="4472C4" w:themeColor="accent1"/>
-        </w:rPr>
-      </w:pPr>
-      <w:r>
-        <w:rPr>
-          <w:color w:val="4472C4" w:themeColor="accent1"/>
-        </w:rPr>
-        <w:t>FIGURE NUMARALARI AYARLANACAK</w:t>
+        <w:t>……………………………………………………………………………………………………</w:t>
+      </w:r>
+      <w:proofErr w:type="gramStart"/>
+      <w:r>
+        <w:t>…..</w:t>
+      </w:r>
+      <w:proofErr w:type="gramEnd"/>
+      <w:r>
+        <w:t>…………</w:t>
+      </w:r>
+      <w:r>
+        <w:t>..25</w:t>
       </w:r>
     </w:p>
     <w:p>
@@ -704,6 +748,7 @@
     <w:p/>
     <w:p/>
     <w:p/>
+    <w:p/>
     <w:p>
       <w:pPr>
         <w:rPr>
@@ -754,7 +799,15 @@
         <w:t>detail</w:t>
       </w:r>
       <w:r>
-        <w:t>. The transformer for this topology is design and explained design steps. Moreover, the simulation of the design is investigated and compared with analytical results. This simulation is made by the components that are chosen by looking rated current and voltage levels. Whole graphs for switch, primary and secondary side voltage and currents. The snubber design for this topology is explained in detail. Finally, the loss calculations are done for MOSFET, diode and transformer of the design.</w:t>
+        <w:t xml:space="preserve">. The transformer for this topology is design and explained design steps. Moreover, the simulation of the design is investigated and compared with analytical results. This simulation is made by the components that are chosen by looking rated current and voltage levels. Whole graphs for switch, primary and secondary side </w:t>
+      </w:r>
+      <w:proofErr w:type="gramStart"/>
+      <w:r>
+        <w:t>voltage</w:t>
+      </w:r>
+      <w:proofErr w:type="gramEnd"/>
+      <w:r>
+        <w:t xml:space="preserve"> and currents. The snubber design for this topology is explained in detail. Finally, the loss calculations are done for MOSFET, diode and transformer of the design.</w:t>
       </w:r>
     </w:p>
     <w:p/>
@@ -825,6 +878,7 @@
               </w:rPr>
             </w:pPr>
             <w:proofErr w:type="spellStart"/>
+            <w:proofErr w:type="gramStart"/>
             <w:r>
               <w:t>V</w:t>
             </w:r>
@@ -835,6 +889,7 @@
               <w:t>in,min</w:t>
             </w:r>
             <w:proofErr w:type="spellEnd"/>
+            <w:proofErr w:type="gramEnd"/>
           </w:p>
         </w:tc>
         <w:tc>
@@ -867,6 +922,7 @@
               </w:rPr>
             </w:pPr>
             <w:proofErr w:type="spellStart"/>
+            <w:proofErr w:type="gramStart"/>
             <w:r>
               <w:t>V</w:t>
             </w:r>
@@ -877,6 +933,7 @@
               <w:t>in,max</w:t>
             </w:r>
             <w:proofErr w:type="spellEnd"/>
+            <w:proofErr w:type="gramEnd"/>
           </w:p>
         </w:tc>
         <w:tc>
@@ -985,6 +1042,7 @@
               <w:jc w:val="both"/>
             </w:pPr>
             <w:proofErr w:type="spellStart"/>
+            <w:proofErr w:type="gramStart"/>
             <w:r>
               <w:t>V</w:t>
             </w:r>
@@ -995,6 +1053,7 @@
               <w:t>out,pp</w:t>
             </w:r>
             <w:proofErr w:type="spellEnd"/>
+            <w:proofErr w:type="gramEnd"/>
             <w:r>
               <w:t xml:space="preserve"> Ripple </w:t>
             </w:r>
@@ -1749,7 +1808,15 @@
               <w:jc w:val="both"/>
             </w:pPr>
             <w:r>
-              <w:t>Higher gain with the same turns ratio and duty cycle.</w:t>
+              <w:t xml:space="preserve">Higher gain with the same </w:t>
+            </w:r>
+            <w:proofErr w:type="gramStart"/>
+            <w:r>
+              <w:t>turns</w:t>
+            </w:r>
+            <w:proofErr w:type="gramEnd"/>
+            <w:r>
+              <w:t xml:space="preserve"> ratio and duty cycle.</w:t>
             </w:r>
           </w:p>
         </w:tc>
@@ -2016,8 +2083,13 @@
       <w:pPr>
         <w:jc w:val="both"/>
       </w:pPr>
-      <w:r>
-        <w:t xml:space="preserve">In order to work this converter at the DCM CCM border region, </w:t>
+      <w:proofErr w:type="gramStart"/>
+      <w:r>
+        <w:t>In order to</w:t>
+      </w:r>
+      <w:proofErr w:type="gramEnd"/>
+      <w:r>
+        <w:t xml:space="preserve"> work this converter at the DCM CCM border region, </w:t>
       </w:r>
       <w:r>
         <w:t>the following calculations can be completed.</w:t>
@@ -3399,7 +3471,21 @@
         <w:rPr>
           <w:rFonts w:eastAsiaTheme="minorEastAsia"/>
         </w:rPr>
-        <w:t>Once the core has been determined, the first step will be to decide on the turns ratio of transformer. To decide on this, equation M4 can be used.</w:t>
+        <w:t xml:space="preserve">Once the core has been determined, the first step will be to decide on the </w:t>
+      </w:r>
+      <w:proofErr w:type="gramStart"/>
+      <w:r>
+        <w:rPr>
+          <w:rFonts w:eastAsiaTheme="minorEastAsia"/>
+        </w:rPr>
+        <w:t>turns</w:t>
+      </w:r>
+      <w:proofErr w:type="gramEnd"/>
+      <w:r>
+        <w:rPr>
+          <w:rFonts w:eastAsiaTheme="minorEastAsia"/>
+        </w:rPr>
+        <w:t xml:space="preserve"> ratio of transformer. To decide on this, equation M4 can be used.</w:t>
       </w:r>
     </w:p>
     <w:p>
@@ -10613,7 +10699,21 @@
         <w:rPr>
           <w:rFonts w:eastAsiaTheme="minorEastAsia"/>
         </w:rPr>
-        <w:t xml:space="preserve"> provides a excel sheet for these coefficients. From this sheet, a, x and y are </w:t>
+        <w:t xml:space="preserve"> provides a excel sheet for these coefficients. From this sheet, a, </w:t>
+      </w:r>
+      <w:proofErr w:type="gramStart"/>
+      <w:r>
+        <w:rPr>
+          <w:rFonts w:eastAsiaTheme="minorEastAsia"/>
+        </w:rPr>
+        <w:t>x</w:t>
+      </w:r>
+      <w:proofErr w:type="gramEnd"/>
+      <w:r>
+        <w:rPr>
+          <w:rFonts w:eastAsiaTheme="minorEastAsia"/>
+        </w:rPr>
+        <w:t xml:space="preserve"> and y are </w:t>
       </w:r>
       <w:r>
         <w:rPr>
@@ -10649,7 +10749,21 @@
         <w:rPr>
           <w:rFonts w:eastAsiaTheme="minorEastAsia"/>
         </w:rPr>
-        <w:t xml:space="preserve"> respectively. The volume of the core can be calculated from dimensions of core and it is 5130mm^3. When these parameters are put to equation M9, core loss can be found as 2.52W. </w:t>
+        <w:t xml:space="preserve"> respectively. The volume of the core can be calculated from dimensions of </w:t>
+      </w:r>
+      <w:proofErr w:type="gramStart"/>
+      <w:r>
+        <w:rPr>
+          <w:rFonts w:eastAsiaTheme="minorEastAsia"/>
+        </w:rPr>
+        <w:t>core</w:t>
+      </w:r>
+      <w:proofErr w:type="gramEnd"/>
+      <w:r>
+        <w:rPr>
+          <w:rFonts w:eastAsiaTheme="minorEastAsia"/>
+        </w:rPr>
+        <w:t xml:space="preserve"> and it is 5130mm^3. When these parameters are put to equation M9, core loss can be found as 2.52W. </w:t>
       </w:r>
     </w:p>
     <w:p>
@@ -13698,11 +13812,19 @@
         </w:rPr>
         <w:t xml:space="preserve"> </w:t>
       </w:r>
-      <w:r>
-        <w:rPr>
-          <w:rFonts w:eastAsiaTheme="minorEastAsia"/>
-        </w:rPr>
-        <w:t>In order to optimize the losses and reduce the peak oscillation voltage and frequency to a desired value, the final values of the components were changed as follows:</w:t>
+      <w:proofErr w:type="gramStart"/>
+      <w:r>
+        <w:rPr>
+          <w:rFonts w:eastAsiaTheme="minorEastAsia"/>
+        </w:rPr>
+        <w:t>In order to</w:t>
+      </w:r>
+      <w:proofErr w:type="gramEnd"/>
+      <w:r>
+        <w:rPr>
+          <w:rFonts w:eastAsiaTheme="minorEastAsia"/>
+        </w:rPr>
+        <w:t xml:space="preserve"> optimize the losses and reduce the peak oscillation voltage and frequency to a desired value, the final values of the components were changed as follows:</w:t>
       </w:r>
     </w:p>
     <w:p>
@@ -14562,22 +14684,7 @@
         <w:t xml:space="preserve">Figure </w:t>
       </w:r>
       <w:r>
-        <w:fldChar w:fldCharType="begin"/>
-      </w:r>
-      <w:r>
-        <w:instrText xml:space="preserve"> SEQ Figure \* ARABIC </w:instrText>
-      </w:r>
-      <w:r>
-        <w:fldChar w:fldCharType="separate"/>
-      </w:r>
-      <w:r>
-        <w:rPr>
-          <w:noProof/>
-        </w:rPr>
-        <w:t>2</w:t>
-      </w:r>
-      <w:r>
-        <w:fldChar w:fldCharType="end"/>
+        <w:t>8</w:t>
       </w:r>
       <w:r>
         <w:t xml:space="preserve"> Primary Side of the Flyback Converter</w:t>
@@ -14675,19 +14782,7 @@
           <w:rPr>
             <w:rFonts w:ascii="Cambria Math" w:hAnsi="Cambria Math"/>
           </w:rPr>
-          <m:t>=1</m:t>
-        </m:r>
-        <m:r>
-          <w:rPr>
-            <w:rFonts w:ascii="Cambria Math" w:hAnsi="Cambria Math"/>
-          </w:rPr>
-          <m:t>000</m:t>
-        </m:r>
-        <m:r>
-          <w:rPr>
-            <w:rFonts w:ascii="Cambria Math" w:hAnsi="Cambria Math"/>
-          </w:rPr>
-          <m:t xml:space="preserve"> μF</m:t>
+          <m:t>=1000 μF</m:t>
         </m:r>
       </m:oMath>
       <w:r>
@@ -14784,22 +14879,7 @@
         <w:t xml:space="preserve">Figure </w:t>
       </w:r>
       <w:r>
-        <w:fldChar w:fldCharType="begin"/>
-      </w:r>
-      <w:r>
-        <w:instrText xml:space="preserve"> SEQ Figure \* ARABIC </w:instrText>
-      </w:r>
-      <w:r>
-        <w:fldChar w:fldCharType="separate"/>
-      </w:r>
-      <w:r>
-        <w:rPr>
-          <w:noProof/>
-        </w:rPr>
-        <w:t>3</w:t>
-      </w:r>
-      <w:r>
-        <w:fldChar w:fldCharType="end"/>
+        <w:t>9</w:t>
       </w:r>
       <w:r>
         <w:t xml:space="preserve"> Secondary Side of the Flyback Converter</w:t>
@@ -14971,22 +15051,7 @@
         <w:t xml:space="preserve">Figure </w:t>
       </w:r>
       <w:r>
-        <w:fldChar w:fldCharType="begin"/>
-      </w:r>
-      <w:r>
-        <w:instrText xml:space="preserve"> SEQ Figure \* ARABIC </w:instrText>
-      </w:r>
-      <w:r>
-        <w:fldChar w:fldCharType="separate"/>
-      </w:r>
-      <w:r>
-        <w:rPr>
-          <w:noProof/>
-        </w:rPr>
-        <w:t>4</w:t>
-      </w:r>
-      <w:r>
-        <w:fldChar w:fldCharType="end"/>
+        <w:t>10</w:t>
       </w:r>
       <w:r>
         <w:t xml:space="preserve"> Optocoupler Feedback Configuration</w:t>
@@ -15010,12 +15075,28 @@
       </w:r>
       <w:proofErr w:type="spellEnd"/>
       <w:r>
-        <w:t xml:space="preserve"> library. The resistors are connected to the optocoupler anode adjusts the controller parameters, so it is chosen such that is slows down the response. A 4.7k resistor is connected in order to protect the component.</w:t>
-      </w:r>
-    </w:p>
-    <w:p>
-      <w:r>
-        <w:t xml:space="preserve">-TL431 component is used as a PI controller in this stage. The parameters of the controller is adjusted so that the regulation constraints are satisfied. In this resistor and capacitor configuration, the converter satisfied these requirements. If required, a compensation capacitor can be </w:t>
+        <w:t xml:space="preserve"> library. The resistors are connected to the optocoupler anode adjusts the controller parameters, so it is chosen such that is slows down the response. A 4.7k resistor is connected </w:t>
+      </w:r>
+      <w:proofErr w:type="gramStart"/>
+      <w:r>
+        <w:t>in order to</w:t>
+      </w:r>
+      <w:proofErr w:type="gramEnd"/>
+      <w:r>
+        <w:t xml:space="preserve"> protect the component.</w:t>
+      </w:r>
+    </w:p>
+    <w:p>
+      <w:r>
+        <w:t xml:space="preserve">-TL431 component is used as a PI controller in this stage. The parameters of the controller </w:t>
+      </w:r>
+      <w:proofErr w:type="gramStart"/>
+      <w:r>
+        <w:t>is</w:t>
+      </w:r>
+      <w:proofErr w:type="gramEnd"/>
+      <w:r>
+        <w:t xml:space="preserve"> adjusted so that the regulation constraints are satisfied. In this resistor and capacitor configuration, the converter satisfied these requirements. If required, a compensation capacitor can be </w:t>
       </w:r>
       <w:proofErr w:type="spellStart"/>
       <w:r>
@@ -15088,22 +15169,7 @@
         <w:t xml:space="preserve">Figure </w:t>
       </w:r>
       <w:r>
-        <w:fldChar w:fldCharType="begin"/>
-      </w:r>
-      <w:r>
-        <w:instrText xml:space="preserve"> SEQ Figure \* ARABIC </w:instrText>
-      </w:r>
-      <w:r>
-        <w:fldChar w:fldCharType="separate"/>
-      </w:r>
-      <w:r>
-        <w:rPr>
-          <w:noProof/>
-        </w:rPr>
-        <w:t>5</w:t>
-      </w:r>
-      <w:r>
-        <w:fldChar w:fldCharType="end"/>
+        <w:t>11</w:t>
       </w:r>
       <w:r>
         <w:t xml:space="preserve"> PWM Controller Configuration</w:t>
@@ -15496,7 +15562,13 @@
         <w:jc w:val="center"/>
       </w:pPr>
       <w:r>
-        <w:t>Figure 1 Initial Schematic of Flyback Converter</w:t>
+        <w:t>Figure 1</w:t>
+      </w:r>
+      <w:r>
+        <w:t>2</w:t>
+      </w:r>
+      <w:r>
+        <w:t xml:space="preserve"> Initial Schematic of Flyback Converter</w:t>
       </w:r>
     </w:p>
     <w:p>
@@ -15559,7 +15631,13 @@
         <w:jc w:val="center"/>
       </w:pPr>
       <w:r>
-        <w:t>Figure 2. Front Side of Flyback Converter PCB</w:t>
+        <w:t xml:space="preserve">Figure </w:t>
+      </w:r>
+      <w:r>
+        <w:t>13</w:t>
+      </w:r>
+      <w:r>
+        <w:t>. Front Side of Flyback Converter PCB</w:t>
       </w:r>
     </w:p>
     <w:p>
@@ -15617,7 +15695,13 @@
         <w:jc w:val="center"/>
       </w:pPr>
       <w:r>
-        <w:t>Figure 3. Back Side of Flyback Converter PCB</w:t>
+        <w:t xml:space="preserve">Figure </w:t>
+      </w:r>
+      <w:r>
+        <w:t>14</w:t>
+      </w:r>
+      <w:r>
+        <w:t>. Back Side of Flyback Converter PCB</w:t>
       </w:r>
     </w:p>
     <w:p>
@@ -15713,7 +15797,13 @@
         <w:jc w:val="center"/>
       </w:pPr>
       <w:r>
-        <w:t>Figure 4. Final PCB Design</w:t>
+        <w:t xml:space="preserve">Figure </w:t>
+      </w:r>
+      <w:r>
+        <w:t>15</w:t>
+      </w:r>
+      <w:r>
+        <w:t>. Final PCB Design</w:t>
       </w:r>
     </w:p>
     <w:p>
@@ -15825,7 +15915,13 @@
         <w:jc w:val="center"/>
       </w:pPr>
       <w:r>
-        <w:t xml:space="preserve">Figure 4. </w:t>
+        <w:t xml:space="preserve">Figure </w:t>
+      </w:r>
+      <w:r>
+        <w:t>16</w:t>
+      </w:r>
+      <w:r>
+        <w:t xml:space="preserve">. </w:t>
       </w:r>
       <w:r>
         <w:t>Gate-Source voltage of the MOSFET during %30 load operation</w:t>
@@ -15923,7 +16019,13 @@
         <w:jc w:val="center"/>
       </w:pPr>
       <w:r>
-        <w:t xml:space="preserve">Figure 4. </w:t>
+        <w:t xml:space="preserve">Figure </w:t>
+      </w:r>
+      <w:r>
+        <w:t>17</w:t>
+      </w:r>
+      <w:r>
+        <w:t xml:space="preserve">. </w:t>
       </w:r>
       <w:r>
         <w:t>Output voltage, current and power for %30 load operation</w:t>
@@ -15997,7 +16099,13 @@
         <w:jc w:val="center"/>
       </w:pPr>
       <w:r>
-        <w:t xml:space="preserve">Figure 4. </w:t>
+        <w:t xml:space="preserve">Figure </w:t>
+      </w:r>
+      <w:r>
+        <w:t>18</w:t>
+      </w:r>
+      <w:r>
+        <w:t xml:space="preserve">. </w:t>
       </w:r>
       <w:r>
         <w:t>Response time for the 30% load operation</w:t>
@@ -16114,16 +16222,16 @@
         <w:jc w:val="center"/>
       </w:pPr>
       <w:r>
-        <w:t xml:space="preserve">Figure 4. </w:t>
-      </w:r>
-      <w:r>
-        <w:t>Input voltage and current for %</w:t>
-      </w:r>
-      <w:r>
-        <w:t>5</w:t>
-      </w:r>
-      <w:r>
-        <w:t>0 load operation</w:t>
+        <w:t xml:space="preserve">Figure </w:t>
+      </w:r>
+      <w:r>
+        <w:t>19</w:t>
+      </w:r>
+      <w:r>
+        <w:t xml:space="preserve">. </w:t>
+      </w:r>
+      <w:r>
+        <w:t>Input voltage and current for %50 load operation</w:t>
       </w:r>
     </w:p>
     <w:p>
@@ -16202,7 +16310,21 @@
         <w:jc w:val="center"/>
       </w:pPr>
       <w:r>
-        <w:t>Figure 4. Output waveforms for %50 load operation</w:t>
+        <w:t xml:space="preserve">Figure </w:t>
+      </w:r>
+      <w:r>
+        <w:t>20</w:t>
+      </w:r>
+      <w:r>
+        <w:t>. Output waveforms for %50 load operation</w:t>
+      </w:r>
+    </w:p>
+    <w:p>
+      <w:pPr>
+        <w:ind w:firstLine="720"/>
+      </w:pPr>
+      <w:r>
+        <w:t>Comparing these two figures we can see that our efficiency in 50% load operation is 86%.</w:t>
       </w:r>
     </w:p>
     <w:p>
@@ -16289,7 +16411,13 @@
         <w:jc w:val="center"/>
       </w:pPr>
       <w:r>
-        <w:t>Figure 4. Input voltage and current for %10 load operation</w:t>
+        <w:t xml:space="preserve">Figure </w:t>
+      </w:r>
+      <w:r>
+        <w:t>21</w:t>
+      </w:r>
+      <w:r>
+        <w:t>. Input voltage and current for %10 load operation</w:t>
       </w:r>
     </w:p>
     <w:p>
@@ -16381,10 +16509,30 @@
         <w:jc w:val="center"/>
       </w:pPr>
       <w:r>
-        <w:t xml:space="preserve">Figure 4. </w:t>
+        <w:t xml:space="preserve">Figure </w:t>
+      </w:r>
+      <w:r>
+        <w:t>22</w:t>
+      </w:r>
+      <w:r>
+        <w:t xml:space="preserve">. </w:t>
       </w:r>
       <w:r>
         <w:t>Output waveforms for %10 load operation</w:t>
+      </w:r>
+    </w:p>
+    <w:p>
+      <w:pPr>
+        <w:ind w:firstLine="720"/>
+      </w:pPr>
+      <w:r>
+        <w:t>Comparing these two figures we can see that our efficiency in 10% load operation is 8</w:t>
+      </w:r>
+      <w:r>
+        <w:t>5</w:t>
+      </w:r>
+      <w:r>
+        <w:t>%.</w:t>
       </w:r>
     </w:p>
     <w:p>
@@ -16461,13 +16609,13 @@
         <w:jc w:val="center"/>
       </w:pPr>
       <w:r>
-        <w:t>Figure 4. Input voltage and current for full load operation (</w:t>
-      </w:r>
-      <w:r>
-        <w:t>Converter breaks down and doesn’t function properly</w:t>
-      </w:r>
-      <w:r>
-        <w:t>)</w:t>
+        <w:t xml:space="preserve">Figure </w:t>
+      </w:r>
+      <w:r>
+        <w:t>23</w:t>
+      </w:r>
+      <w:r>
+        <w:t>. Input voltage and current for full load operation (Converter breaks down and doesn’t function properly)</w:t>
       </w:r>
     </w:p>
     <w:p>
@@ -16555,7 +16703,13 @@
         <w:jc w:val="center"/>
       </w:pPr>
       <w:r>
-        <w:t>Figure 4. Gate-Source voltage of the MOSFET during full load operation</w:t>
+        <w:t xml:space="preserve">Figure </w:t>
+      </w:r>
+      <w:r>
+        <w:t>24</w:t>
+      </w:r>
+      <w:r>
+        <w:t>. Gate-Source voltage of the MOSFET during full load operation</w:t>
       </w:r>
     </w:p>
     <w:p>
@@ -17319,169 +17473,47 @@
       </w:r>
     </w:p>
     <w:p>
-      <w:pPr>
-        <w:rPr>
-          <w:color w:val="4472C4" w:themeColor="accent1"/>
-        </w:rPr>
-      </w:pPr>
-      <w:r>
-        <w:rPr>
-          <w:color w:val="4472C4" w:themeColor="accent1"/>
-        </w:rPr>
-        <w:t>KARŞILAŞTIĞIMIZ PROBLEMLER, POTANSİYEL ÇÖÜZMLERİ VE SEBEBİNİ ANLAMADIĞIMIZ ŞEYLER YAZILACAK</w:t>
-      </w:r>
-    </w:p>
-    <w:p>
-      <w:pPr>
-        <w:pStyle w:val="ListParagraph"/>
-      </w:pPr>
-      <w:r>
-        <w:t>-</w:t>
+      <w:r>
+        <w:t>During our operational tests, we’ve encountered some problems, which are:</w:t>
+      </w:r>
+    </w:p>
+    <w:p>
+      <w:r>
+        <w:tab/>
+        <w:t xml:space="preserve">-Due to the unexpected behavior of the circuit, the MOSFET in the primary side and the diode in the secondary side broke down. Therefore we had to change these components with one </w:t>
       </w:r>
       <w:proofErr w:type="spellStart"/>
       <w:r>
-        <w:t>Diyot</w:t>
+        <w:t>swith</w:t>
       </w:r>
       <w:proofErr w:type="spellEnd"/>
       <w:r>
-        <w:t xml:space="preserve"> </w:t>
-      </w:r>
-      <w:proofErr w:type="spellStart"/>
-      <w:r>
-        <w:t>yandı</w:t>
-      </w:r>
-      <w:proofErr w:type="spellEnd"/>
-    </w:p>
-    <w:p>
-      <w:pPr>
-        <w:pStyle w:val="ListParagraph"/>
-      </w:pPr>
-      <w:r>
-        <w:t>-</w:t>
-      </w:r>
-      <w:r>
-        <w:t xml:space="preserve">MOSFET </w:t>
-      </w:r>
-      <w:proofErr w:type="spellStart"/>
-      <w:r>
-        <w:t>yandı</w:t>
-      </w:r>
-      <w:proofErr w:type="spellEnd"/>
-    </w:p>
-    <w:p>
-      <w:pPr>
-        <w:pStyle w:val="ListParagraph"/>
-      </w:pPr>
-      <w:r>
-        <w:t xml:space="preserve">-UC </w:t>
-      </w:r>
-      <w:proofErr w:type="spellStart"/>
-      <w:r>
-        <w:t>yandı</w:t>
-      </w:r>
-      <w:proofErr w:type="spellEnd"/>
-    </w:p>
-    <w:p>
-      <w:pPr>
-        <w:pStyle w:val="ListParagraph"/>
-      </w:pPr>
-      <w:r>
-        <w:t xml:space="preserve">-PCB ‘ye </w:t>
-      </w:r>
-      <w:proofErr w:type="spellStart"/>
-      <w:r>
-        <w:t>üstten</w:t>
-      </w:r>
-      <w:proofErr w:type="spellEnd"/>
-      <w:r>
-        <w:t xml:space="preserve"> ek </w:t>
-      </w:r>
-      <w:proofErr w:type="spellStart"/>
-      <w:r>
-        <w:t>yapıldı</w:t>
-      </w:r>
-      <w:proofErr w:type="spellEnd"/>
-      <w:r>
-        <w:t xml:space="preserve"> </w:t>
-      </w:r>
-      <w:proofErr w:type="spellStart"/>
-      <w:r>
-        <w:t>klerans</w:t>
-      </w:r>
-      <w:proofErr w:type="spellEnd"/>
-      <w:r>
-        <w:t xml:space="preserve"> EMI EMC</w:t>
-      </w:r>
-    </w:p>
-    <w:p>
-      <w:pPr>
-        <w:pStyle w:val="ListParagraph"/>
-      </w:pPr>
-      <w:r>
-        <w:t>-</w:t>
-      </w:r>
-      <w:proofErr w:type="spellStart"/>
-      <w:r>
-        <w:t>Trafo</w:t>
-      </w:r>
-      <w:proofErr w:type="spellEnd"/>
-      <w:r>
-        <w:t xml:space="preserve"> </w:t>
-      </w:r>
-      <w:proofErr w:type="spellStart"/>
-      <w:r>
-        <w:t>belki</w:t>
-      </w:r>
-      <w:proofErr w:type="spellEnd"/>
-      <w:r>
-        <w:t xml:space="preserve"> </w:t>
-      </w:r>
-      <w:proofErr w:type="spellStart"/>
-      <w:r>
-        <w:t>sature</w:t>
-      </w:r>
-      <w:proofErr w:type="spellEnd"/>
-      <w:r>
-        <w:t xml:space="preserve"> </w:t>
-      </w:r>
-      <w:proofErr w:type="spellStart"/>
-      <w:r>
-        <w:t>oldu</w:t>
-      </w:r>
-      <w:proofErr w:type="spellEnd"/>
-      <w:r>
-        <w:t xml:space="preserve"> </w:t>
-      </w:r>
-      <w:proofErr w:type="spellStart"/>
-      <w:r>
-        <w:t>ondan</w:t>
-      </w:r>
-      <w:proofErr w:type="spellEnd"/>
-      <w:r>
-        <w:t xml:space="preserve"> </w:t>
-      </w:r>
-      <w:proofErr w:type="spellStart"/>
-      <w:r>
-        <w:t>çalışmadı</w:t>
-      </w:r>
-      <w:proofErr w:type="spellEnd"/>
-    </w:p>
-    <w:p>
-      <w:pPr>
-        <w:pStyle w:val="ListParagraph"/>
-      </w:pPr>
-      <w:r>
-        <w:t>-Current limit problem</w:t>
-      </w:r>
-    </w:p>
-    <w:p>
-      <w:pPr>
-        <w:pStyle w:val="ListParagraph"/>
-      </w:pPr>
-      <w:r>
-        <w:t xml:space="preserve">- </w:t>
-      </w:r>
-    </w:p>
+        <w:t xml:space="preserve"> higher ratings for the continuity of the project. The reason for this behavior could be the insufficiency of the snubber parameters for these components.</w:t>
+      </w:r>
+    </w:p>
+    <w:p>
+      <w:r>
+        <w:tab/>
+        <w:t xml:space="preserve">-In our PCB design, we’ve omitted some of the components and routes. For this reason, we had to bypass some of the PCB parts using through hole components and cables. This evidently </w:t>
+      </w:r>
+      <w:r>
+        <w:t>caused a decrease in the EMI/EMC compatibility because of the extra paths caused by the bypassed components. This solution might have caused some of the components to malfunction unexpectedly, for instance, our PWM controller UC3843 broke down several times without a defined reason.</w:t>
+      </w:r>
+    </w:p>
+    <w:p>
+      <w:r>
+        <w:tab/>
+        <w:t xml:space="preserve">-At the end, our converter function properly until 50% load. However, the output current didn’t achieve 1A at full load case. The main reason for this could have been the current limit of the power supply. In our operational tests, we’ve observed that with a low current limit setting on the power supply, our circuit didn’t function properly, and the input current would be stuck in the maximum current limit. After some trials, we’ve observed that shorting the current sense resistor to ground would be enough to start our circuit, which eventually forced us to increase the current limit on the power supply. In our simulations however, the input current ripple for the converter was ~14A, which is well above the current limit of 6A of the power supply. For this reason, the power supply </w:t>
+      </w:r>
+      <w:r>
+        <w:t>couldn’t</w:t>
+      </w:r>
+      <w:r>
+        <w:t xml:space="preserve"> provide us with that much current and our converter didn’t function properly at full load case.</w:t>
+      </w:r>
+    </w:p>
+    <w:p/>
+    <w:p/>
     <w:p>
       <w:pPr>
         <w:pStyle w:val="ListParagraph"/>
@@ -17501,6 +17533,7 @@
           <w:sz w:val="32"/>
           <w:szCs w:val="32"/>
         </w:rPr>
+        <w:lastRenderedPageBreak/>
         <w:t>Conclusion</w:t>
       </w:r>
     </w:p>
@@ -17521,6 +17554,14 @@
         </w:rPr>
         <w:t>BURASI PAST TENSE İLE YAZILACAK</w:t>
       </w:r>
+      <w:r>
+        <w:rPr>
+          <w:color w:val="4472C4" w:themeColor="accent1"/>
+          <w:sz w:val="32"/>
+          <w:szCs w:val="32"/>
+        </w:rPr>
+        <w:t xml:space="preserve"> UPDATE EDİLECEK</w:t>
+      </w:r>
     </w:p>
     <w:p>
       <w:pPr>
@@ -17599,6 +17640,114 @@
     </w:p>
     <w:p>
       <w:pPr>
+        <w:ind w:left="360"/>
+        <w:jc w:val="both"/>
+      </w:pPr>
+    </w:p>
+    <w:p>
+      <w:pPr>
+        <w:ind w:left="360"/>
+        <w:jc w:val="both"/>
+      </w:pPr>
+    </w:p>
+    <w:p>
+      <w:pPr>
+        <w:ind w:left="360"/>
+        <w:jc w:val="both"/>
+      </w:pPr>
+    </w:p>
+    <w:p>
+      <w:pPr>
+        <w:ind w:left="360"/>
+        <w:jc w:val="both"/>
+      </w:pPr>
+    </w:p>
+    <w:p>
+      <w:pPr>
+        <w:ind w:left="360"/>
+        <w:jc w:val="both"/>
+      </w:pPr>
+    </w:p>
+    <w:p>
+      <w:pPr>
+        <w:ind w:left="360"/>
+        <w:jc w:val="both"/>
+      </w:pPr>
+    </w:p>
+    <w:p>
+      <w:pPr>
+        <w:ind w:left="360"/>
+        <w:jc w:val="both"/>
+      </w:pPr>
+    </w:p>
+    <w:p>
+      <w:pPr>
+        <w:ind w:left="360"/>
+        <w:jc w:val="both"/>
+      </w:pPr>
+    </w:p>
+    <w:p>
+      <w:pPr>
+        <w:ind w:left="360"/>
+        <w:jc w:val="both"/>
+      </w:pPr>
+    </w:p>
+    <w:p>
+      <w:pPr>
+        <w:ind w:left="360"/>
+        <w:jc w:val="both"/>
+      </w:pPr>
+    </w:p>
+    <w:p>
+      <w:pPr>
+        <w:ind w:left="360"/>
+        <w:jc w:val="both"/>
+      </w:pPr>
+    </w:p>
+    <w:p>
+      <w:pPr>
+        <w:ind w:left="360"/>
+        <w:jc w:val="both"/>
+      </w:pPr>
+    </w:p>
+    <w:p>
+      <w:pPr>
+        <w:ind w:left="360"/>
+        <w:jc w:val="both"/>
+      </w:pPr>
+    </w:p>
+    <w:p>
+      <w:pPr>
+        <w:ind w:left="360"/>
+        <w:jc w:val="both"/>
+      </w:pPr>
+    </w:p>
+    <w:p>
+      <w:pPr>
+        <w:ind w:left="360"/>
+        <w:jc w:val="both"/>
+      </w:pPr>
+    </w:p>
+    <w:p>
+      <w:pPr>
+        <w:ind w:left="360"/>
+        <w:jc w:val="both"/>
+      </w:pPr>
+    </w:p>
+    <w:p>
+      <w:pPr>
+        <w:ind w:left="360"/>
+        <w:jc w:val="both"/>
+      </w:pPr>
+    </w:p>
+    <w:p>
+      <w:pPr>
+        <w:ind w:left="360"/>
+        <w:jc w:val="both"/>
+      </w:pPr>
+    </w:p>
+    <w:p>
+      <w:pPr>
         <w:rPr>
           <w:sz w:val="32"/>
           <w:szCs w:val="32"/>
@@ -17609,6 +17758,7 @@
           <w:sz w:val="32"/>
           <w:szCs w:val="32"/>
         </w:rPr>
+        <w:lastRenderedPageBreak/>
         <w:t>References</w:t>
       </w:r>
     </w:p>
@@ -17663,7 +17813,15 @@
         </w:numPr>
       </w:pPr>
       <w:r>
-        <w:t xml:space="preserve">T. H. Chen, W. L. Lin and C. M. </w:t>
+        <w:t xml:space="preserve">T. H. Chen, W. L. </w:t>
+      </w:r>
+      <w:proofErr w:type="gramStart"/>
+      <w:r>
+        <w:t>Lin</w:t>
+      </w:r>
+      <w:proofErr w:type="gramEnd"/>
+      <w:r>
+        <w:t xml:space="preserve"> and C. M. </w:t>
       </w:r>
       <w:proofErr w:type="spellStart"/>
       <w:r>
@@ -17691,7 +17849,15 @@
         </w:numPr>
       </w:pPr>
       <w:r>
-        <w:t xml:space="preserve">R. Sheehan, “Understanding and applying current-mode control theory ,” 31-Oct-2007. [Online]. Available: https://www.ti.com/lit/an/snva555/snva555.pdf. [Accessed: 05-May-2023]. </w:t>
+        <w:t xml:space="preserve">R. Sheehan, “Understanding and applying current-mode control </w:t>
+      </w:r>
+      <w:proofErr w:type="gramStart"/>
+      <w:r>
+        <w:t>theory ,</w:t>
+      </w:r>
+      <w:proofErr w:type="gramEnd"/>
+      <w:r>
+        <w:t xml:space="preserve">” 31-Oct-2007. [Online]. Available: https://www.ti.com/lit/an/snva555/snva555.pdf. [Accessed: 05-May-2023]. </w:t>
       </w:r>
     </w:p>
     <w:p>
@@ -17736,31 +17902,6 @@
         <w:rPr>
           <w:rFonts w:eastAsiaTheme="minorEastAsia"/>
         </w:rPr>
-      </w:pPr>
-      <w:r>
-        <w:rPr>
-          <w:rFonts w:eastAsiaTheme="minorEastAsia"/>
-        </w:rPr>
-        <w:br w:type="page"/>
-      </w:r>
-    </w:p>
-    <w:p>
-      <w:pPr>
-        <w:jc w:val="both"/>
-        <w:rPr>
-          <w:rFonts w:eastAsiaTheme="minorEastAsia"/>
-        </w:rPr>
-      </w:pPr>
-    </w:p>
-    <w:p>
-      <w:pPr>
-        <w:jc w:val="both"/>
-      </w:pPr>
-    </w:p>
-    <w:p>
-      <w:pPr>
-        <w:ind w:firstLine="708"/>
-        <w:jc w:val="both"/>
       </w:pPr>
     </w:p>
     <w:sectPr>
@@ -19616,7 +19757,7 @@
   <w:style w:type="paragraph" w:default="1" w:styleId="Normal">
     <w:name w:val="Normal"/>
     <w:qFormat/>
-    <w:rsid w:val="004D45E0"/>
+    <w:rsid w:val="00AE1330"/>
     <w:rPr>
       <w:lang w:val="en-US"/>
     </w:rPr>
@@ -20147,18 +20288,18 @@
 </file>
 
 <file path=customXml/item1.xml><?xml version="1.0" encoding="utf-8"?>
+<p:properties xmlns:p="http://schemas.microsoft.com/office/2006/metadata/properties" xmlns:xsi="http://www.w3.org/2001/XMLSchema-instance" xmlns:pc="http://schemas.microsoft.com/office/infopath/2007/PartnerControls">
+  <documentManagement/>
+</p:properties>
+</file>
+
+<file path=customXml/item2.xml><?xml version="1.0" encoding="utf-8"?>
 <?mso-contentType ?>
 <FormTemplates xmlns="http://schemas.microsoft.com/sharepoint/v3/contenttype/forms">
   <Display>DocumentLibraryForm</Display>
   <Edit>DocumentLibraryForm</Edit>
   <New>DocumentLibraryForm</New>
 </FormTemplates>
-</file>
-
-<file path=customXml/item2.xml><?xml version="1.0" encoding="utf-8"?>
-<p:properties xmlns:p="http://schemas.microsoft.com/office/2006/metadata/properties" xmlns:xsi="http://www.w3.org/2001/XMLSchema-instance" xmlns:pc="http://schemas.microsoft.com/office/infopath/2007/PartnerControls">
-  <documentManagement/>
-</p:properties>
 </file>
 
 <file path=customXml/item3.xml><?xml version="1.0" encoding="utf-8"?>
@@ -20308,18 +20449,18 @@
 </file>
 
 <file path=customXml/itemProps1.xml><?xml version="1.0" encoding="utf-8"?>
-<ds:datastoreItem xmlns:ds="http://schemas.openxmlformats.org/officeDocument/2006/customXml" ds:itemID="{54EEFC66-EE29-40DC-A55C-2806A9F41B7D}">
+<ds:datastoreItem xmlns:ds="http://schemas.openxmlformats.org/officeDocument/2006/customXml" ds:itemID="{9795073B-8DA3-4DBB-8B58-B4CF0121FC3A}">
   <ds:schemaRefs>
-    <ds:schemaRef ds:uri="http://schemas.microsoft.com/sharepoint/v3/contenttype/forms"/>
+    <ds:schemaRef ds:uri="http://schemas.microsoft.com/office/2006/metadata/properties"/>
+    <ds:schemaRef ds:uri="http://schemas.microsoft.com/office/infopath/2007/PartnerControls"/>
   </ds:schemaRefs>
 </ds:datastoreItem>
 </file>
 
 <file path=customXml/itemProps2.xml><?xml version="1.0" encoding="utf-8"?>
-<ds:datastoreItem xmlns:ds="http://schemas.openxmlformats.org/officeDocument/2006/customXml" ds:itemID="{9795073B-8DA3-4DBB-8B58-B4CF0121FC3A}">
+<ds:datastoreItem xmlns:ds="http://schemas.openxmlformats.org/officeDocument/2006/customXml" ds:itemID="{54EEFC66-EE29-40DC-A55C-2806A9F41B7D}">
   <ds:schemaRefs>
-    <ds:schemaRef ds:uri="http://schemas.microsoft.com/office/2006/metadata/properties"/>
-    <ds:schemaRef ds:uri="http://schemas.microsoft.com/office/infopath/2007/PartnerControls"/>
+    <ds:schemaRef ds:uri="http://schemas.microsoft.com/sharepoint/v3/contenttype/forms"/>
   </ds:schemaRefs>
 </ds:datastoreItem>
 </file>

</xml_diff>